<commit_message>
added links and repaired title edition
</commit_message>
<xml_diff>
--- a/notes.docx
+++ b/notes.docx
@@ -536,7 +536,6 @@
           <w:sz w:val="20"/>
           <w:szCs w:val="20"/>
           <w:shd w:val="clear" w:color="auto" w:fill="FFFFFF"/>
-          <w:lang w:val="en-US"/>
         </w:rPr>
       </w:pPr>
     </w:p>
@@ -551,7 +550,6 @@
           <w:sz w:val="20"/>
           <w:szCs w:val="20"/>
           <w:shd w:val="clear" w:color="auto" w:fill="FFFFFF"/>
-          <w:lang w:val="en-US"/>
         </w:rPr>
       </w:pPr>
     </w:p>
@@ -567,7 +565,6 @@
           <w:sz w:val="20"/>
           <w:szCs w:val="20"/>
           <w:shd w:val="clear" w:color="auto" w:fill="FFFFFF"/>
-          <w:lang w:val="en-US"/>
         </w:rPr>
       </w:pPr>
       <w:r>
@@ -595,7 +592,119 @@
             <w:rStyle w:val="a3"/>
             <w:lang w:val="en-US"/>
           </w:rPr>
-          <w:t>http://life.mywat.ru/admin/seo_config/show.xml</w:t>
+          <w:t>http</w:t>
+        </w:r>
+        <w:r>
+          <w:rPr>
+            <w:rStyle w:val="a3"/>
+          </w:rPr>
+          <w:t>://</w:t>
+        </w:r>
+        <w:r>
+          <w:rPr>
+            <w:rStyle w:val="a3"/>
+            <w:lang w:val="en-US"/>
+          </w:rPr>
+          <w:t>life</w:t>
+        </w:r>
+        <w:r>
+          <w:rPr>
+            <w:rStyle w:val="a3"/>
+          </w:rPr>
+          <w:t>.</w:t>
+        </w:r>
+        <w:proofErr w:type="spellStart"/>
+        <w:r>
+          <w:rPr>
+            <w:rStyle w:val="a3"/>
+            <w:lang w:val="en-US"/>
+          </w:rPr>
+          <w:t>mywat</w:t>
+        </w:r>
+        <w:proofErr w:type="spellEnd"/>
+        <w:r>
+          <w:rPr>
+            <w:rStyle w:val="a3"/>
+          </w:rPr>
+          <w:t>.</w:t>
+        </w:r>
+        <w:proofErr w:type="spellStart"/>
+        <w:r>
+          <w:rPr>
+            <w:rStyle w:val="a3"/>
+            <w:lang w:val="en-US"/>
+          </w:rPr>
+          <w:t>ru</w:t>
+        </w:r>
+        <w:proofErr w:type="spellEnd"/>
+        <w:r>
+          <w:rPr>
+            <w:rStyle w:val="a3"/>
+          </w:rPr>
+          <w:t>/</w:t>
+        </w:r>
+        <w:r>
+          <w:rPr>
+            <w:rStyle w:val="a3"/>
+            <w:lang w:val="en-US"/>
+          </w:rPr>
+          <w:t>admin</w:t>
+        </w:r>
+        <w:r>
+          <w:rPr>
+            <w:rStyle w:val="a3"/>
+          </w:rPr>
+          <w:t>/</w:t>
+        </w:r>
+        <w:proofErr w:type="spellStart"/>
+        <w:r>
+          <w:rPr>
+            <w:rStyle w:val="a3"/>
+            <w:lang w:val="en-US"/>
+          </w:rPr>
+          <w:t>seo</w:t>
+        </w:r>
+        <w:proofErr w:type="spellEnd"/>
+        <w:r>
+          <w:rPr>
+            <w:rStyle w:val="a3"/>
+          </w:rPr>
+          <w:t>_</w:t>
+        </w:r>
+        <w:proofErr w:type="spellStart"/>
+        <w:r>
+          <w:rPr>
+            <w:rStyle w:val="a3"/>
+            <w:lang w:val="en-US"/>
+          </w:rPr>
+          <w:t>config</w:t>
+        </w:r>
+        <w:proofErr w:type="spellEnd"/>
+        <w:r>
+          <w:rPr>
+            <w:rStyle w:val="a3"/>
+          </w:rPr>
+          <w:t>/</w:t>
+        </w:r>
+        <w:r>
+          <w:rPr>
+            <w:rStyle w:val="a3"/>
+            <w:lang w:val="en-US"/>
+          </w:rPr>
+          <w:t>show</w:t>
+        </w:r>
+        <w:r>
+          <w:rPr>
+            <w:rStyle w:val="a3"/>
+          </w:rPr>
+          <w:t>.</w:t>
+        </w:r>
+        <w:r>
+          <w:rPr>
+            <w:rStyle w:val="a3"/>
+            <w:lang w:val="en-US"/>
+          </w:rPr>
+          <w:t>xml</w:t>
         </w:r>
       </w:hyperlink>
     </w:p>
@@ -791,99 +900,119 @@
       <w:pPr>
         <w:spacing w:after="0" w:line="240" w:lineRule="auto"/>
       </w:pPr>
+    </w:p>
+    <w:p>
+      <w:pPr>
+        <w:spacing w:after="0" w:line="240" w:lineRule="auto"/>
+      </w:pPr>
+    </w:p>
+    <w:p>
+      <w:pPr>
+        <w:spacing w:after="0" w:line="240" w:lineRule="auto"/>
+      </w:pPr>
+    </w:p>
+    <w:p>
+      <w:pPr>
+        <w:spacing w:after="0" w:line="240" w:lineRule="auto"/>
+      </w:pPr>
+      <w:proofErr w:type="spellStart"/>
+      <w:proofErr w:type="gramStart"/>
+      <w:r>
+        <w:rPr>
+          <w:lang w:val="en-US"/>
+        </w:rPr>
+        <w:t>neeed</w:t>
+      </w:r>
+      <w:proofErr w:type="spellEnd"/>
+      <w:proofErr w:type="gramEnd"/>
+    </w:p>
+    <w:p>
+      <w:pPr>
+        <w:spacing w:after="0" w:line="240" w:lineRule="auto"/>
+      </w:pPr>
+    </w:p>
+    <w:p>
+      <w:pPr>
+        <w:spacing w:after="0" w:line="240" w:lineRule="auto"/>
+      </w:pPr>
+      <w:hyperlink r:id="rId18" w:history="1">
+        <w:proofErr w:type="gramStart"/>
+        <w:r>
+          <w:rPr>
+            <w:rStyle w:val="a3"/>
+            <w:lang w:val="en-US"/>
+          </w:rPr>
+          <w:t>actions</w:t>
+        </w:r>
+        <w:proofErr w:type="gramEnd"/>
+      </w:hyperlink>
+      <w:r>
+        <w:t xml:space="preserve"> – </w:t>
+      </w:r>
+    </w:p>
+    <w:p>
+      <w:pPr>
+        <w:spacing w:after="0" w:line="240" w:lineRule="auto"/>
+      </w:pPr>
+      <w:hyperlink r:id="rId19" w:history="1">
+        <w:r>
+          <w:rPr>
+            <w:rStyle w:val="a3"/>
+          </w:rPr>
+          <w:t>обработчик событий</w:t>
+        </w:r>
+      </w:hyperlink>
+    </w:p>
+    <w:p>
+      <w:pPr>
+        <w:spacing w:after="0" w:line="240" w:lineRule="auto"/>
+      </w:pPr>
+      <w:hyperlink r:id="rId20" w:history="1">
+        <w:r>
+          <w:rPr>
+            <w:rStyle w:val="a3"/>
+          </w:rPr>
+          <w:t>Вопросы и уроки</w:t>
+        </w:r>
+      </w:hyperlink>
+    </w:p>
+    <w:p>
+      <w:pPr>
+        <w:spacing w:after="0" w:line="240" w:lineRule="auto"/>
+      </w:pPr>
+    </w:p>
+    <w:p>
+      <w:pPr>
+        <w:spacing w:after="0" w:line="240" w:lineRule="auto"/>
+        <w:rPr>
+          <w:lang w:val="en-US"/>
+        </w:rPr>
+      </w:pPr>
+      <w:r>
+        <w:rPr>
+          <w:lang w:val="en-US"/>
+        </w:rPr>
+        <w:t>__</w:t>
+      </w:r>
+    </w:p>
+    <w:p>
+      <w:pPr>
+        <w:spacing w:after="0" w:line="240" w:lineRule="auto"/>
+        <w:rPr>
+          <w:lang w:val="en-US"/>
+        </w:rPr>
+      </w:pPr>
+      <w:hyperlink r:id="rId21" w:history="1">
+        <w:r>
+          <w:rPr>
+            <w:rStyle w:val="a3"/>
+            <w:lang w:val="en-US"/>
+          </w:rPr>
+          <w:t>http://umi-cms.spb.su/api/advanced/cmscontroller/</w:t>
+        </w:r>
+      </w:hyperlink>
       <w:bookmarkStart w:id="0" w:name="_GoBack"/>
       <w:bookmarkEnd w:id="0"/>
-    </w:p>
-    <w:p>
-      <w:pPr>
-        <w:spacing w:after="0" w:line="240" w:lineRule="auto"/>
-      </w:pPr>
-    </w:p>
-    <w:p>
-      <w:pPr>
-        <w:spacing w:after="0" w:line="240" w:lineRule="auto"/>
-      </w:pPr>
-    </w:p>
-    <w:p>
-      <w:pPr>
-        <w:spacing w:after="0" w:line="240" w:lineRule="auto"/>
-      </w:pPr>
-      <w:proofErr w:type="spellStart"/>
-      <w:proofErr w:type="gramStart"/>
-      <w:r>
-        <w:rPr>
-          <w:lang w:val="en-US"/>
-        </w:rPr>
-        <w:t>neeed</w:t>
-      </w:r>
-      <w:proofErr w:type="spellEnd"/>
-      <w:proofErr w:type="gramEnd"/>
-    </w:p>
-    <w:p>
-      <w:pPr>
-        <w:spacing w:after="0" w:line="240" w:lineRule="auto"/>
-      </w:pPr>
-    </w:p>
-    <w:p>
-      <w:pPr>
-        <w:spacing w:after="0" w:line="240" w:lineRule="auto"/>
-        <w:rPr>
-          <w:lang w:val="en-US"/>
-        </w:rPr>
-      </w:pPr>
-      <w:hyperlink r:id="rId18" w:history="1">
-        <w:proofErr w:type="gramStart"/>
-        <w:r>
-          <w:rPr>
-            <w:rStyle w:val="a3"/>
-            <w:lang w:val="en-US"/>
-          </w:rPr>
-          <w:t>actions</w:t>
-        </w:r>
-        <w:proofErr w:type="gramEnd"/>
-      </w:hyperlink>
-      <w:r>
-        <w:rPr>
-          <w:lang w:val="en-US"/>
-        </w:rPr>
-        <w:t xml:space="preserve"> – </w:t>
-      </w:r>
-    </w:p>
-    <w:p>
-      <w:pPr>
-        <w:spacing w:after="0" w:line="240" w:lineRule="auto"/>
-      </w:pPr>
-      <w:hyperlink r:id="rId19" w:history="1">
-        <w:r>
-          <w:rPr>
-            <w:rStyle w:val="a3"/>
-          </w:rPr>
-          <w:t>обработчик событий</w:t>
-        </w:r>
-      </w:hyperlink>
-    </w:p>
-    <w:p>
-      <w:pPr>
-        <w:spacing w:after="0" w:line="240" w:lineRule="auto"/>
-      </w:pPr>
-      <w:hyperlink r:id="rId20" w:history="1">
-        <w:r>
-          <w:rPr>
-            <w:rStyle w:val="a3"/>
-          </w:rPr>
-          <w:t>Вопросы и уроки</w:t>
-        </w:r>
-      </w:hyperlink>
-    </w:p>
-    <w:p>
-      <w:pPr>
-        <w:spacing w:after="0" w:line="240" w:lineRule="auto"/>
-      </w:pPr>
-    </w:p>
-    <w:p>
-      <w:pPr>
-        <w:spacing w:after="0" w:line="240" w:lineRule="auto"/>
-      </w:pPr>
     </w:p>
     <w:sectPr>
       <w:pgSz w:w="11906" w:h="16838"/>

</xml_diff>